<commit_message>
tp5 and mid-delivery fixed
</commit_message>
<xml_diff>
--- a/proj1/Mid-term delivery/Plog-Mid-Term2.docx
+++ b/proj1/Mid-term delivery/Plog-Mid-Term2.docx
@@ -965,61 +965,59 @@
         </w:rPr>
         <w:br w:type="page"/>
       </w:r>
-      <w:bookmarkStart w:id="0" w:name="_GoBack"/>
+    </w:p>
+    <w:p>
+      <w:pPr>
+        <w:pStyle w:val="Ttulo1"/>
+        <w:rPr>
+          <w:color w:val="17365D" w:themeColor="text2" w:themeShade="BF"/>
+          <w:lang w:val="pt-PT"/>
+        </w:rPr>
+      </w:pPr>
+      <w:bookmarkStart w:id="0" w:name="_Toc527825115"/>
+    </w:p>
+    <w:p>
+      <w:pPr>
+        <w:pStyle w:val="Ttulo1"/>
+        <w:rPr>
+          <w:color w:val="17365D" w:themeColor="text2" w:themeShade="BF"/>
+          <w:lang w:val="pt-PT"/>
+        </w:rPr>
+      </w:pPr>
+      <w:bookmarkStart w:id="1" w:name="_Toc527826631"/>
+      <w:r>
+        <w:rPr>
+          <w:color w:val="17365D" w:themeColor="text2" w:themeShade="BF"/>
+          <w:lang w:val="pt-PT"/>
+        </w:rPr>
+        <w:t xml:space="preserve">O </w:t>
+      </w:r>
+      <w:proofErr w:type="gramStart"/>
+      <w:r>
+        <w:rPr>
+          <w:color w:val="17365D" w:themeColor="text2" w:themeShade="BF"/>
+          <w:lang w:val="pt-PT"/>
+        </w:rPr>
+        <w:t>Jogo :</w:t>
+      </w:r>
+      <w:proofErr w:type="gramEnd"/>
+      <w:r>
+        <w:rPr>
+          <w:color w:val="17365D" w:themeColor="text2" w:themeShade="BF"/>
+          <w:lang w:val="pt-PT"/>
+        </w:rPr>
+        <w:t xml:space="preserve"> </w:t>
+      </w:r>
+      <w:proofErr w:type="spellStart"/>
+      <w:r>
+        <w:rPr>
+          <w:color w:val="17365D" w:themeColor="text2" w:themeShade="BF"/>
+          <w:lang w:val="pt-PT"/>
+        </w:rPr>
+        <w:t>Quartetto</w:t>
+      </w:r>
       <w:bookmarkEnd w:id="0"/>
-    </w:p>
-    <w:p>
-      <w:pPr>
-        <w:pStyle w:val="Ttulo1"/>
-        <w:rPr>
-          <w:color w:val="17365D" w:themeColor="text2" w:themeShade="BF"/>
-          <w:lang w:val="pt-PT"/>
-        </w:rPr>
-      </w:pPr>
-      <w:bookmarkStart w:id="1" w:name="_Toc527825115"/>
-    </w:p>
-    <w:p>
-      <w:pPr>
-        <w:pStyle w:val="Ttulo1"/>
-        <w:rPr>
-          <w:color w:val="17365D" w:themeColor="text2" w:themeShade="BF"/>
-          <w:lang w:val="pt-PT"/>
-        </w:rPr>
-      </w:pPr>
-      <w:bookmarkStart w:id="2" w:name="_Toc527826631"/>
-      <w:r>
-        <w:rPr>
-          <w:color w:val="17365D" w:themeColor="text2" w:themeShade="BF"/>
-          <w:lang w:val="pt-PT"/>
-        </w:rPr>
-        <w:t xml:space="preserve">O </w:t>
-      </w:r>
-      <w:proofErr w:type="gramStart"/>
-      <w:r>
-        <w:rPr>
-          <w:color w:val="17365D" w:themeColor="text2" w:themeShade="BF"/>
-          <w:lang w:val="pt-PT"/>
-        </w:rPr>
-        <w:t>Jogo :</w:t>
-      </w:r>
-      <w:proofErr w:type="gramEnd"/>
-      <w:r>
-        <w:rPr>
-          <w:color w:val="17365D" w:themeColor="text2" w:themeShade="BF"/>
-          <w:lang w:val="pt-PT"/>
-        </w:rPr>
-        <w:t xml:space="preserve"> </w:t>
-      </w:r>
-      <w:proofErr w:type="spellStart"/>
-      <w:r>
-        <w:rPr>
-          <w:color w:val="17365D" w:themeColor="text2" w:themeShade="BF"/>
-          <w:lang w:val="pt-PT"/>
-        </w:rPr>
-        <w:t>Quartetto</w:t>
-      </w:r>
       <w:bookmarkEnd w:id="1"/>
-      <w:bookmarkEnd w:id="2"/>
       <w:proofErr w:type="spellEnd"/>
     </w:p>
     <w:p>
@@ -2696,7 +2694,7 @@
           <w:lang w:val="pt-PT"/>
         </w:rPr>
       </w:pPr>
-      <w:bookmarkStart w:id="3" w:name="_Toc527825116"/>
+      <w:bookmarkStart w:id="2" w:name="_Toc527825116"/>
     </w:p>
     <w:p>
       <w:pPr>
@@ -2733,7 +2731,7 @@
           <w:lang w:val="pt-PT"/>
         </w:rPr>
       </w:pPr>
-      <w:bookmarkStart w:id="4" w:name="_Toc527826632"/>
+      <w:bookmarkStart w:id="3" w:name="_Toc527826632"/>
       <w:r>
         <w:rPr>
           <w:color w:val="17365D" w:themeColor="text2" w:themeShade="BF"/>
@@ -2741,8 +2739,8 @@
         </w:rPr>
         <w:t>Representação do estado do jogo</w:t>
       </w:r>
+      <w:bookmarkEnd w:id="2"/>
       <w:bookmarkEnd w:id="3"/>
-      <w:bookmarkEnd w:id="4"/>
     </w:p>
     <w:p>
       <w:pPr>
@@ -2897,7 +2895,7 @@
           <v:shape id="_x0000_i1028" type="#_x0000_t75" alt="" style="width:481pt;height:119pt;mso-width-percent:0;mso-height-percent:0;mso-width-percent:0;mso-height-percent:0" o:ole="">
             <v:imagedata r:id="rId17" o:title=""/>
           </v:shape>
-          <o:OLEObject Type="Embed" ProgID="Word.Document.12" ShapeID="_x0000_i1028" DrawAspect="Content" ObjectID="_1601572158" r:id="rId18">
+          <o:OLEObject Type="Embed" ProgID="Word.Document.12" ShapeID="_x0000_i1028" DrawAspect="Content" ObjectID="_1601976323" r:id="rId18">
             <o:FieldCodes>\s</o:FieldCodes>
           </o:OLEObject>
         </w:object>
@@ -3285,7 +3283,7 @@
           <v:shape id="_x0000_i1027" type="#_x0000_t75" alt="" style="width:492pt;height:105pt;mso-width-percent:0;mso-height-percent:0;mso-width-percent:0;mso-height-percent:0" o:ole="">
             <v:imagedata r:id="rId19" o:title=""/>
           </v:shape>
-          <o:OLEObject Type="Embed" ProgID="Word.Document.12" ShapeID="_x0000_i1027" DrawAspect="Content" ObjectID="_1601572159" r:id="rId20">
+          <o:OLEObject Type="Embed" ProgID="Word.Document.12" ShapeID="_x0000_i1027" DrawAspect="Content" ObjectID="_1601976324" r:id="rId20">
             <o:FieldCodes>\s</o:FieldCodes>
           </o:OLEObject>
         </w:object>
@@ -3303,6 +3301,61 @@
           <w:u w:val="single"/>
         </w:rPr>
       </w:pPr>
+      <w:r>
+        <w:rPr>
+          <w:noProof/>
+        </w:rPr>
+        <w:lastRenderedPageBreak/>
+        <w:drawing>
+          <wp:anchor distT="0" distB="0" distL="114300" distR="114300" simplePos="0" relativeHeight="251676672" behindDoc="0" locked="0" layoutInCell="1" allowOverlap="1">
+            <wp:simplePos x="0" y="0"/>
+            <wp:positionH relativeFrom="margin">
+              <wp:posOffset>1440815</wp:posOffset>
+            </wp:positionH>
+            <wp:positionV relativeFrom="margin">
+              <wp:posOffset>69215</wp:posOffset>
+            </wp:positionV>
+            <wp:extent cx="2852420" cy="2324100"/>
+            <wp:effectExtent l="0" t="0" r="5080" b="0"/>
+            <wp:wrapSquare wrapText="bothSides"/>
+            <wp:docPr id="5" name="image8.png"/>
+            <wp:cNvGraphicFramePr/>
+            <a:graphic xmlns:a="http://schemas.openxmlformats.org/drawingml/2006/main">
+              <a:graphicData uri="http://schemas.openxmlformats.org/drawingml/2006/picture">
+                <pic:pic xmlns:pic="http://schemas.openxmlformats.org/drawingml/2006/picture">
+                  <pic:nvPicPr>
+                    <pic:cNvPr id="0" name="image8.png"/>
+                    <pic:cNvPicPr preferRelativeResize="0"/>
+                  </pic:nvPicPr>
+                  <pic:blipFill>
+                    <a:blip r:embed="rId21">
+                      <a:extLst>
+                        <a:ext uri="{28A0092B-C50C-407E-A947-70E740481C1C}">
+                          <a14:useLocalDpi xmlns:a14="http://schemas.microsoft.com/office/drawing/2010/main" val="0"/>
+                        </a:ext>
+                      </a:extLst>
+                    </a:blip>
+                    <a:srcRect/>
+                    <a:stretch>
+                      <a:fillRect/>
+                    </a:stretch>
+                  </pic:blipFill>
+                  <pic:spPr>
+                    <a:xfrm>
+                      <a:off x="0" y="0"/>
+                      <a:ext cx="2852420" cy="2324100"/>
+                    </a:xfrm>
+                    <a:prstGeom prst="rect">
+                      <a:avLst/>
+                    </a:prstGeom>
+                    <a:ln/>
+                  </pic:spPr>
+                </pic:pic>
+              </a:graphicData>
+            </a:graphic>
+          </wp:anchor>
+        </w:drawing>
+      </w:r>
     </w:p>
     <w:p>
       <w:pPr>
@@ -3504,7 +3557,11 @@
           </mc:Choice>
           <mc:Fallback>
             <w:pict>
-              <v:shape w14:anchorId="2A723463" id="Caixa de Texto 39" o:spid="_x0000_s1033" type="#_x0000_t202" style="position:absolute;margin-left:150.15pt;margin-top:13.65pt;width:224.6pt;height:49.45pt;z-index:251678720;visibility:visible;mso-wrap-style:square;mso-height-percent:0;mso-wrap-distance-left:9pt;mso-wrap-distance-top:0;mso-wrap-distance-right:9pt;mso-wrap-distance-bottom:0;mso-position-horizontal:absolute;mso-position-horizontal-relative:text;mso-position-vertical:absolute;mso-position-vertical-relative:text;mso-height-percent:0;mso-height-relative:margin;v-text-anchor:middle" o:gfxdata="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" stroked="f">
+              <v:shapetype w14:anchorId="2A723463" id="_x0000_t202" coordsize="21600,21600" o:spt="202" path="m,l,21600r21600,l21600,xe">
+                <v:stroke joinstyle="miter"/>
+                <v:path gradientshapeok="t" o:connecttype="rect"/>
+              </v:shapetype>
+              <v:shape id="Caixa de Texto 39" o:spid="_x0000_s1033" type="#_x0000_t202" style="position:absolute;margin-left:150.15pt;margin-top:13.65pt;width:224.6pt;height:49.45pt;z-index:251678720;visibility:visible;mso-wrap-style:square;mso-height-percent:0;mso-wrap-distance-left:9pt;mso-wrap-distance-top:0;mso-wrap-distance-right:9pt;mso-wrap-distance-bottom:0;mso-position-horizontal:absolute;mso-position-horizontal-relative:text;mso-position-vertical:absolute;mso-position-vertical-relative:text;mso-height-percent:0;mso-height-relative:margin;v-text-anchor:middle" o:gfxdata="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" stroked="f">
                 <v:textbox inset="0,0,0,0">
                   <w:txbxContent>
                     <w:p>
@@ -3605,14 +3662,6 @@
       <w:pPr>
         <w:contextualSpacing w:val="0"/>
         <w:rPr>
-          <w:u w:val="single"/>
-        </w:rPr>
-      </w:pPr>
-    </w:p>
-    <w:p>
-      <w:pPr>
-        <w:contextualSpacing w:val="0"/>
-        <w:rPr>
           <w:sz w:val="24"/>
           <w:u w:val="single"/>
         </w:rPr>
@@ -3672,9 +3721,9 @@
         </w:rPr>
         <w:object w:dxaOrig="9640" w:dyaOrig="2100">
           <v:shape id="_x0000_i1026" type="#_x0000_t75" alt="" style="width:482pt;height:105pt;mso-width-percent:0;mso-height-percent:0;mso-width-percent:0;mso-height-percent:0" o:ole="">
-            <v:imagedata r:id="rId21" o:title=""/>
+            <v:imagedata r:id="rId22" o:title=""/>
           </v:shape>
-          <o:OLEObject Type="Embed" ProgID="Word.Document.12" ShapeID="_x0000_i1026" DrawAspect="Content" ObjectID="_1601572160" r:id="rId22">
+          <o:OLEObject Type="Embed" ProgID="Word.Document.12" ShapeID="_x0000_i1026" DrawAspect="Content" ObjectID="_1601976325" r:id="rId23">
             <o:FieldCodes>\s</o:FieldCodes>
           </o:OLEObject>
         </w:object>
@@ -3687,60 +3736,6 @@
           <w:lang w:val="pt-PT"/>
         </w:rPr>
       </w:pPr>
-      <w:r>
-        <w:rPr>
-          <w:noProof/>
-        </w:rPr>
-        <w:drawing>
-          <wp:anchor distT="0" distB="0" distL="114300" distR="114300" simplePos="0" relativeHeight="251676672" behindDoc="0" locked="0" layoutInCell="1" allowOverlap="1">
-            <wp:simplePos x="0" y="0"/>
-            <wp:positionH relativeFrom="margin">
-              <wp:posOffset>1437640</wp:posOffset>
-            </wp:positionH>
-            <wp:positionV relativeFrom="margin">
-              <wp:posOffset>5936615</wp:posOffset>
-            </wp:positionV>
-            <wp:extent cx="2852738" cy="2324453"/>
-            <wp:effectExtent l="0" t="0" r="5080" b="0"/>
-            <wp:wrapSquare wrapText="bothSides"/>
-            <wp:docPr id="5" name="image8.png"/>
-            <wp:cNvGraphicFramePr/>
-            <a:graphic xmlns:a="http://schemas.openxmlformats.org/drawingml/2006/main">
-              <a:graphicData uri="http://schemas.openxmlformats.org/drawingml/2006/picture">
-                <pic:pic xmlns:pic="http://schemas.openxmlformats.org/drawingml/2006/picture">
-                  <pic:nvPicPr>
-                    <pic:cNvPr id="0" name="image8.png"/>
-                    <pic:cNvPicPr preferRelativeResize="0"/>
-                  </pic:nvPicPr>
-                  <pic:blipFill>
-                    <a:blip r:embed="rId23">
-                      <a:extLst>
-                        <a:ext uri="{28A0092B-C50C-407E-A947-70E740481C1C}">
-                          <a14:useLocalDpi xmlns:a14="http://schemas.microsoft.com/office/drawing/2010/main" val="0"/>
-                        </a:ext>
-                      </a:extLst>
-                    </a:blip>
-                    <a:srcRect/>
-                    <a:stretch>
-                      <a:fillRect/>
-                    </a:stretch>
-                  </pic:blipFill>
-                  <pic:spPr>
-                    <a:xfrm>
-                      <a:off x="0" y="0"/>
-                      <a:ext cx="2852738" cy="2324453"/>
-                    </a:xfrm>
-                    <a:prstGeom prst="rect">
-                      <a:avLst/>
-                    </a:prstGeom>
-                    <a:ln/>
-                  </pic:spPr>
-                </pic:pic>
-              </a:graphicData>
-            </a:graphic>
-          </wp:anchor>
-        </w:drawing>
-      </w:r>
     </w:p>
     <w:p>
       <w:pPr>
@@ -3749,22 +3744,7 @@
           <w:lang w:val="pt-PT"/>
         </w:rPr>
       </w:pPr>
-    </w:p>
-    <w:p>
-      <w:pPr>
-        <w:contextualSpacing w:val="0"/>
-        <w:rPr>
-          <w:lang w:val="pt-PT"/>
-        </w:rPr>
-      </w:pPr>
-    </w:p>
-    <w:p>
-      <w:pPr>
-        <w:contextualSpacing w:val="0"/>
-        <w:rPr>
-          <w:lang w:val="pt-PT"/>
-        </w:rPr>
-      </w:pPr>
+      <w:bookmarkStart w:id="4" w:name="_GoBack"/>
       <w:r>
         <w:rPr>
           <w:noProof/>
@@ -3773,10 +3753,10 @@
           <wp:anchor distT="0" distB="0" distL="114300" distR="114300" simplePos="0" relativeHeight="251679744" behindDoc="0" locked="0" layoutInCell="1" allowOverlap="1">
             <wp:simplePos x="0" y="0"/>
             <wp:positionH relativeFrom="margin">
-              <wp:align>center</wp:align>
+              <wp:posOffset>1443990</wp:posOffset>
             </wp:positionH>
             <wp:positionV relativeFrom="margin">
-              <wp:posOffset>74212</wp:posOffset>
+              <wp:posOffset>5841365</wp:posOffset>
             </wp:positionV>
             <wp:extent cx="2842895" cy="2309495"/>
             <wp:effectExtent l="0" t="0" r="1905" b="1905"/>
@@ -3819,6 +3799,23 @@
           </wp:anchor>
         </w:drawing>
       </w:r>
+      <w:bookmarkEnd w:id="4"/>
+    </w:p>
+    <w:p>
+      <w:pPr>
+        <w:contextualSpacing w:val="0"/>
+        <w:rPr>
+          <w:lang w:val="pt-PT"/>
+        </w:rPr>
+      </w:pPr>
+    </w:p>
+    <w:p>
+      <w:pPr>
+        <w:contextualSpacing w:val="0"/>
+        <w:rPr>
+          <w:lang w:val="pt-PT"/>
+        </w:rPr>
+      </w:pPr>
     </w:p>
     <w:p>
       <w:pPr>
@@ -4148,7 +4145,7 @@
           <v:shape id="_x0000_i1025" type="#_x0000_t75" alt="" style="width:499pt;height:451pt;mso-width-percent:0;mso-height-percent:0;mso-width-percent:0;mso-height-percent:0" o:ole="">
             <v:imagedata r:id="rId25" o:title=""/>
           </v:shape>
-          <o:OLEObject Type="Embed" ProgID="Word.Document.12" ShapeID="_x0000_i1025" DrawAspect="Content" ObjectID="_1601572161" r:id="rId26">
+          <o:OLEObject Type="Embed" ProgID="Word.Document.12" ShapeID="_x0000_i1025" DrawAspect="Content" ObjectID="_1601976326" r:id="rId26">
             <o:FieldCodes>\s</o:FieldCodes>
           </o:OLEObject>
         </w:object>
@@ -6290,7 +6287,7 @@
 </file>
 
 <file path=customXml/itemProps1.xml><?xml version="1.0" encoding="utf-8"?>
-<ds:datastoreItem xmlns:ds="http://schemas.openxmlformats.org/officeDocument/2006/customXml" ds:itemID="{8C4C9417-B504-F148-BABC-D52BDBFA6FF6}">
+<ds:datastoreItem xmlns:ds="http://schemas.openxmlformats.org/officeDocument/2006/customXml" ds:itemID="{1117C5AE-C1EB-EA47-8282-0A2492517D75}">
   <ds:schemaRefs>
     <ds:schemaRef ds:uri="http://schemas.openxmlformats.org/officeDocument/2006/bibliography"/>
   </ds:schemaRefs>

</xml_diff>